<commit_message>
Methods of final exp
</commit_message>
<xml_diff>
--- a/EXPINT/docs/Method.docx
+++ b/EXPINT/docs/Method.docx
@@ -23,18 +23,12 @@
         <w:tab/>
       </w:r>
       <w:r>
-        <w:t xml:space="preserve">Ten participants were recruited using Prolific, an online participant recruitment platform. For each session they completed, participants were paid at a rate of </w:t>
-      </w:r>
-      <w:r>
-        <w:t>6.50 GBP/ho</w:t>
+        <w:t>Ten participants were recruited using Prolific, an online participant recruitment platform. For each session they completed, participants were paid at a rate of 6.50 GBP/ho</w:t>
       </w:r>
       <w:bookmarkStart w:id="0" w:name="_18qzotez331d"/>
       <w:bookmarkEnd w:id="0"/>
       <w:r>
-        <w:t>ur</w:t>
-      </w:r>
-      <w:r>
-        <w:t xml:space="preserve">. Nine of the ten participants completed a total of ten sessions, while the remaining participant completed nine sessions. </w:t>
+        <w:t xml:space="preserve">ur. Nine of the ten participants completed a total of ten sessions, while the remaining participant completed nine sessions. </w:t>
       </w:r>
       <w:r>
         <w:t>Participants were provided with plain language statements and consent forms and gave informed consent prior to the start of the first session of the experiment.</w:t>
@@ -54,73 +48,142 @@
       </w:r>
       <w:r>
         <w:tab/>
-        <w:t xml:space="preserve">The experiment was run online and presented in the browsers of participants’ computers. Participants were instructed to keep the browser in </w:t>
+        <w:t xml:space="preserve">The experiment was run online and presented in the browsers of participants’ computers. </w:t>
+      </w:r>
+      <w:r>
+        <w:t xml:space="preserve">Software written in JavaScript using the </w:t>
       </w:r>
       <w:proofErr w:type="spellStart"/>
       <w:r>
+        <w:t>jsPsych</w:t>
+      </w:r>
+      <w:proofErr w:type="spellEnd"/>
+      <w:r>
+        <w:t xml:space="preserve"> library (de Leeuw, 2015) controlled stimulus presentation and recorded responses. </w:t>
+      </w:r>
+      <w:r>
+        <w:t xml:space="preserve">Participants were instructed to </w:t>
+      </w:r>
+      <w:r>
+        <w:t xml:space="preserve">use the same display between sessions, and to </w:t>
+      </w:r>
+      <w:r>
+        <w:t xml:space="preserve">keep the browser in </w:t>
+      </w:r>
+      <w:proofErr w:type="spellStart"/>
+      <w:r>
         <w:t>fullscreen</w:t>
       </w:r>
       <w:proofErr w:type="spellEnd"/>
       <w:r>
-        <w:t xml:space="preserve"> mode for the duration of each session, and to use the same display across sessions. Software written in JavaScript using the </w:t>
+        <w:t xml:space="preserve"> mode for the duration of each session</w:t>
+      </w:r>
+      <w:r>
+        <w:t>, with the intention that while hardware will inevitably vary across participants, the experimental conditions for each participant should be consistent across sessions.</w:t>
+      </w:r>
+      <w:r>
+        <w:t xml:space="preserve"> </w:t>
+      </w:r>
+    </w:p>
+    <w:p>
+      <w:pPr>
+        <w:ind w:firstLine="720"/>
+      </w:pPr>
+      <w:r>
+        <w:t>S</w:t>
+      </w:r>
+      <w:r>
+        <w:t xml:space="preserve">timuli were </w:t>
+      </w:r>
+      <w:r>
+        <w:t>six</w:t>
+      </w:r>
+      <w:r>
+        <w:t xml:space="preserve">-letter words </w:t>
+      </w:r>
+      <w:r>
+        <w:t xml:space="preserve">drawn </w:t>
+      </w:r>
+      <w:r>
+        <w:t xml:space="preserve">from the </w:t>
       </w:r>
       <w:proofErr w:type="spellStart"/>
       <w:r>
-        <w:t>jsPsych</w:t>
+        <w:t>SUBTLEXus</w:t>
       </w:r>
       <w:proofErr w:type="spellEnd"/>
       <w:r>
-        <w:t xml:space="preserve"> library (de Leeuw, 2015) controlled stimulus presentation and recorded responses. De Leeuw and </w:t>
+        <w:t xml:space="preserve"> database (</w:t>
       </w:r>
       <w:proofErr w:type="spellStart"/>
       <w:r>
-        <w:t>Motz</w:t>
+        <w:t>Brysbaert</w:t>
       </w:r>
       <w:proofErr w:type="spellEnd"/>
       <w:r>
-        <w:t xml:space="preserve"> (2016) compared the accuracy of RTs recorded using JavaScript and under laboratory conditions using Psychophysics Toolbox and found that the JavaScript introduced a small and consistent measurement bias: RTs recorded under </w:t>
+        <w:t xml:space="preserve"> &amp; New, 2009). Word frequencies ranged from 1</w:t>
+      </w:r>
+      <w:r>
+        <w:t>0</w:t>
+      </w:r>
+      <w:r>
+        <w:t xml:space="preserve"> and </w:t>
+      </w:r>
+      <w:r>
+        <w:t>5</w:t>
+      </w:r>
+      <w:r>
+        <w:t xml:space="preserve">00, which represents the number of times the word appears in the corpus of 51 million words. </w:t>
+      </w:r>
+      <w:r>
+        <w:t xml:space="preserve">From this pool of words, study lists were constructed according to one of three experimental conditions. </w:t>
+      </w:r>
+      <w:r>
+        <w:t xml:space="preserve">In the orthographic condition, lists of words were chosen that minimized the </w:t>
       </w:r>
       <w:proofErr w:type="spellStart"/>
       <w:r>
-        <w:t>Javascript</w:t>
+        <w:t>Damerau-Levenshtein</w:t>
       </w:r>
       <w:proofErr w:type="spellEnd"/>
       <w:r>
-        <w:t xml:space="preserve"> were around 25 </w:t>
+        <w:t xml:space="preserve"> distance between all the words in the list. The </w:t>
       </w:r>
       <w:proofErr w:type="spellStart"/>
       <w:r>
-        <w:t>ms</w:t>
+        <w:t>Damerau-Levenshtein</w:t>
       </w:r>
       <w:proofErr w:type="spellEnd"/>
       <w:r>
-        <w:t xml:space="preserve"> longer than under Psychophysics Toolbox, but there were no systematic differences in RT variability. Biases of this magnitude are negligible for the purposes of the inferences we wish to draw about RTs in our ta</w:t>
-      </w:r>
-      <w:bookmarkStart w:id="1" w:name="_xpawz2834hng"/>
-      <w:bookmarkStart w:id="2" w:name="_p894letv0pt3"/>
-      <w:r>
-        <w:t>s</w:t>
-      </w:r>
-      <w:bookmarkEnd w:id="1"/>
-      <w:bookmarkEnd w:id="2"/>
-      <w:r>
-        <w:t xml:space="preserve">k. Stimuli were low-frequency, four-letter words from the </w:t>
-      </w:r>
-      <w:proofErr w:type="spellStart"/>
-      <w:r>
-        <w:t>SUBTLEXus</w:t>
-      </w:r>
-      <w:proofErr w:type="spellEnd"/>
-      <w:r>
-        <w:t xml:space="preserve"> database (</w:t>
-      </w:r>
-      <w:proofErr w:type="spellStart"/>
-      <w:r>
-        <w:t>Brysbaert</w:t>
-      </w:r>
-      <w:proofErr w:type="spellEnd"/>
-      <w:r>
-        <w:t xml:space="preserve"> &amp; New, 2009). Word frequencies ranged from 1 and 300, which represents the number of times the word appears in the corpus of 51 million words. Words were displayed in </w:t>
+        <w:t xml:space="preserve"> distance is a measure of the minimum number of substitutions of single letters or transpositions of two adjacent letters needed to transform one </w:t>
+      </w:r>
+      <w:r>
+        <w:lastRenderedPageBreak/>
+        <w:t xml:space="preserve">word into another (because all words were six letters long, insertion of deletion of letters was not possible).  </w:t>
+      </w:r>
+    </w:p>
+    <w:p>
+      <w:pPr>
+        <w:ind w:firstLine="720"/>
+      </w:pPr>
+    </w:p>
+    <w:p>
+      <w:pPr>
+        <w:ind w:firstLine="720"/>
+      </w:pPr>
+      <w:r>
+        <w:t xml:space="preserve">In the “unrelated” condition, words were selected without constraint on the relationships between words in the same list. </w:t>
+      </w:r>
+    </w:p>
+    <w:p>
+      <w:pPr>
+        <w:ind w:firstLine="720"/>
+      </w:pPr>
+    </w:p>
+    <w:p/>
+    <w:p>
+      <w:r>
+        <w:t xml:space="preserve">Words were displayed in </w:t>
       </w:r>
       <w:proofErr w:type="gramStart"/>
       <w:r>
@@ -128,11 +191,7 @@
       </w:r>
       <w:proofErr w:type="gramEnd"/>
       <w:r>
-        <w:t xml:space="preserve"> Courier New white font positioned in the center of a uniform gray mean luminance field. </w:t>
-      </w:r>
-      <w:r>
-        <w:lastRenderedPageBreak/>
-        <w:t>The use of a monospaced font and the restriction to four letters ensured that stimuli always occupied the same amount of space relative to the size of the screen.</w:t>
+        <w:t xml:space="preserve"> Courier New white font positioned in the center of a uniform gray mean luminance field. The use of a monospaced font and the restriction to four letters ensured that stimuli always occupied the same amount of space relative to the size of the screen.</w:t>
       </w:r>
     </w:p>
     <w:p>
@@ -149,7 +208,25 @@
       </w:r>
       <w:r>
         <w:tab/>
-        <w:t xml:space="preserve">Participants completed the experimental tasks over three sessions. Each of the three sessions consisted of 120 trials, presented in 12 blocks of ten items each. Each block consisted of a study phase, a mathematics distractor phase, a recognition phase, and finally a source recall phase. There were a further five practice trials at the beginning of each session, the data from which was not included for analysis. Presentation format was manipulated between participants, with participants randomly allocated to either a simultaneous study condition or a sequential study condition, which remained the same across experimental sessions for each participant. All other phases were identical between the conditions. </w:t>
+        <w:t xml:space="preserve">Participants completed the experimental tasks over </w:t>
+      </w:r>
+      <w:r>
+        <w:t xml:space="preserve">a maximum of ten </w:t>
+      </w:r>
+      <w:r>
+        <w:t xml:space="preserve">sessions. </w:t>
+      </w:r>
+      <w:r>
+        <w:t>Each session consisted of</w:t>
+      </w:r>
+      <w:r>
+        <w:t xml:space="preserve"> 15 blocks, and each block consisted of eight trials. </w:t>
+      </w:r>
+    </w:p>
+    <w:p/>
+    <w:p>
+      <w:r>
+        <w:t xml:space="preserve">Each of the three sessions consisted of 120 trials, presented in 12 blocks of ten items each. Each block consisted of a study phase, a mathematics distractor phase, and a source recall phase. There were a further five practice trials at the beginning of each session, the data from which was not included for analysis. </w:t>
       </w:r>
     </w:p>
     <w:p>
@@ -157,7 +234,52 @@
         <w:ind w:firstLine="720"/>
       </w:pPr>
       <w:r>
-        <w:t xml:space="preserve">In the sequential study condition, participants were presented with a black marker positioned on a randomly generated angle on the outline of a circle at the start of each trial for 600 </w:t>
+        <w:t>The only difference between experimental conditions was the list of stimuli shown in a block. Blocks were presented in a randomized order.</w:t>
+      </w:r>
+    </w:p>
+    <w:p>
+      <w:pPr>
+        <w:ind w:firstLine="720"/>
+      </w:pPr>
+      <w:r>
+        <w:t>At the start of each trial,</w:t>
+      </w:r>
+      <w:r>
+        <w:t xml:space="preserve"> participants were presented with a black marker positioned on a randomly generated angle on the outline of a circle</w:t>
+      </w:r>
+      <w:r>
+        <w:t>, as well as a word</w:t>
+      </w:r>
+      <w:r>
+        <w:t xml:space="preserve"> </w:t>
+      </w:r>
+      <w:r>
+        <w:t>positioned at the same angle as the marker, offset by a longer radius</w:t>
+      </w:r>
+      <w:r>
+        <w:t xml:space="preserve">. </w:t>
+      </w:r>
+      <w:r>
+        <w:t xml:space="preserve">The </w:t>
+      </w:r>
+      <w:r>
+        <w:t xml:space="preserve">precise </w:t>
+      </w:r>
+      <w:r>
+        <w:t xml:space="preserve">location of the word relative to the </w:t>
+      </w:r>
+      <w:r>
+        <w:lastRenderedPageBreak/>
+        <w:t>marker was determined by the sector the angle was in, with the word being offset to one of eight points on the bounds of the text box, corresponding to the middle of each of the four sides, and the four corners (i.e. in the North sector, the anchor was the bottom middle of the text box, while in the Northeast sector the anchor was the bottom left of the text box).</w:t>
+      </w:r>
+      <w:r>
+        <w:t xml:space="preserve"> The stimulus display remained visible for</w:t>
+      </w:r>
+      <w:r>
+        <w:t xml:space="preserve"> 1000</w:t>
+      </w:r>
+      <w:r>
+        <w:t xml:space="preserve"> </w:t>
       </w:r>
       <w:proofErr w:type="spellStart"/>
       <w:r>
@@ -165,15 +287,10 @@
       </w:r>
       <w:proofErr w:type="spellEnd"/>
       <w:r>
-        <w:t xml:space="preserve"> The presentation of the marker was followed by the display of a word in the center of the screen for 1500 </w:t>
-      </w:r>
-      <w:proofErr w:type="spellStart"/>
-      <w:r>
-        <w:t>ms.</w:t>
-      </w:r>
-      <w:proofErr w:type="spellEnd"/>
-      <w:r>
-        <w:t xml:space="preserve"> To ensure that participants attended to the source information, they were instructed to indicate the previous location of the cross on the blank target circle using a computer mouse. Responses made within </w:t>
+        <w:t xml:space="preserve"> Once the stimulus display time had elapsed, t</w:t>
+      </w:r>
+      <w:r>
+        <w:t xml:space="preserve">o ensure that participants attended to the source information, they were instructed to indicate the previous location of the cross on the blank target circle using a computer mouse. Responses made within </w:t>
       </w:r>
       <w:r>
         <w:rPr>
@@ -182,7 +299,13 @@
         <w:t>π/8</w:t>
       </w:r>
       <w:r>
-        <w:t xml:space="preserve"> radians of the true target location were classified as attended and advanced participants to the next item. Responses further away were deemed unattended and the words “TOO DISTANT” was displayed for 1000 </w:t>
+        <w:t xml:space="preserve"> radians of the true target location were classified as attended and advanced participants to the next item. </w:t>
+      </w:r>
+      <w:r>
+        <w:t xml:space="preserve">There was no time limit for this response. </w:t>
+      </w:r>
+      <w:r>
+        <w:t xml:space="preserve">Responses further away were deemed unattended and the words “TOO DISTANT” was displayed for 1000 </w:t>
       </w:r>
       <w:proofErr w:type="spellStart"/>
       <w:r>
@@ -200,44 +323,13 @@
       <w:r>
         <w:t xml:space="preserve"> and the verification task was repeated.  </w:t>
       </w:r>
-    </w:p>
-    <w:p>
-      <w:pPr>
-        <w:spacing w:line="240" w:lineRule="auto"/>
-        <w:rPr>
-          <w:rFonts w:ascii="MS Shell Dlg 2" w:eastAsiaTheme="minorEastAsia" w:hAnsi="MS Shell Dlg 2" w:cs="MS Shell Dlg 2"/>
-          <w:sz w:val="16"/>
-          <w:szCs w:val="16"/>
-        </w:rPr>
-      </w:pPr>
     </w:p>
     <w:p>
       <w:pPr>
         <w:ind w:firstLine="720"/>
       </w:pPr>
       <w:r>
-        <w:t xml:space="preserve">In the simultaneous study condition, participants were presented with the marker and the word simultaneously for 1000 </w:t>
-      </w:r>
-      <w:proofErr w:type="spellStart"/>
-      <w:r>
-        <w:t>ms.</w:t>
-      </w:r>
-      <w:proofErr w:type="spellEnd"/>
-      <w:r>
-        <w:t xml:space="preserve"> Instead of being positioned in the center of the screen, in the </w:t>
-      </w:r>
-      <w:r>
-        <w:lastRenderedPageBreak/>
-        <w:t xml:space="preserve">simultaneous encoding condition, the word was positioned at the same angle as the marker, offset by a longer radius. The location of the word relative to the marker was determined by the sector the angle was in, with the word being offset to one of eight points on the bounds of the text box, corresponding to the middle of each of the four sides, and the four corners (i.e. in the North sector, the anchor was the bottom middle of the text box, while in the Northeast sector the anchor was the bottom left of the text box). As with the sequential condition, a verification task followed each presentation, which was repeated until participants reproduced the location to within </w:t>
-      </w:r>
-      <w:r>
-        <w:rPr>
-          <w:rFonts w:eastAsiaTheme="minorEastAsia"/>
-        </w:rPr>
-        <w:t>π/8</w:t>
-      </w:r>
-      <w:r>
-        <w:t xml:space="preserve"> radians of the presented angle.</w:t>
+        <w:t xml:space="preserve">After studying each of the items for that block, participants were then instructed to complete a distractor task, which involved 30 seconds of arithmetic problems. These problems were presented as three single digit integers, which summed to a fourth number which would either be the correct sum, or a number that was one higher or lower than the actual sum. Participants indicated if the sum was correct by pressing the keys 0 (false) or 1 (true).  </w:t>
       </w:r>
     </w:p>
     <w:p>
@@ -245,22 +337,6 @@
         <w:ind w:firstLine="720"/>
       </w:pPr>
       <w:r>
-        <w:t xml:space="preserve">After studying each of the items for that block, participants were then instructed to complete a distractor task, which involved 30 seconds of arithmetic problems. These problems were presented as three single digit integers, which summed to a fourth number which would either be the correct sum, or a number that was one higher or lower than the actual sum. Participants indicated if the sum was correct by pressing the keys 0 (false) or 1 (true).  </w:t>
-      </w:r>
-    </w:p>
-    <w:p>
-      <w:pPr>
-        <w:ind w:firstLine="720"/>
-      </w:pPr>
-      <w:r>
-        <w:t xml:space="preserve">In the recognition phase, participants were shown a shuffled list of 10 previously studied items and 10 foils and asked to rate each item on a six-point Old/New confidence scale. Participants responded by pressing a number from 1 to 6 on their keyboard, with 1 representing “Sure New” and 6 representing “Sure Old”. </w:t>
-      </w:r>
-    </w:p>
-    <w:p>
-      <w:pPr>
-        <w:ind w:firstLine="720"/>
-      </w:pPr>
-      <w:r>
         <w:t xml:space="preserve">Finally, in the source memory retrieval task, participants were cued with the words for 1500 </w:t>
       </w:r>
       <w:proofErr w:type="spellStart"/>
@@ -269,11 +345,7 @@
       </w:r>
       <w:proofErr w:type="spellEnd"/>
       <w:r>
-        <w:t xml:space="preserve">, and then indicated the recalled location by a moving the mouse from the starting point in the center of the circle to a point on the circumference of the response circle. Response time was measured from the first movement of the mouse beyond a calibration marker, which was a circle with a radius of 8 pixels in the center of the screen. The cursor was required to be centered </w:t>
-      </w:r>
-      <w:r>
-        <w:lastRenderedPageBreak/>
-        <w:t>on this calibration marker to begin each trial. There was no time limit on the decision task. A schematic for one trial in each of the phases is shown in Figure 3.</w:t>
+        <w:t>, and then indicated the recalled location by a moving the mouse from the starting point in the center of the circle to a point on the circumference of the response circle. Response time was measured from the first movement of the mouse beyond a calibration marker, which was a circle with a radius of 8 pixels in the center of the screen. The cursor was required to be centered on this calibration marker to begin each trial. There was no time limit on the decision task. A schematic for one trial in each of the phases is shown in Figure 3.</w:t>
       </w:r>
     </w:p>
     <w:p/>

</xml_diff>

<commit_message>
Draft 1 of EXPINT paper
Started document for the first draft of the last paper. Copied over the methods section, brief bit of core intro, working on results now.
</commit_message>
<xml_diff>
--- a/EXPINT/docs/Method.docx
+++ b/EXPINT/docs/Method.docx
@@ -3,10 +3,58 @@
 <w:document xmlns:wpc="http://schemas.microsoft.com/office/word/2010/wordprocessingCanvas" xmlns:cx="http://schemas.microsoft.com/office/drawing/2014/chartex" xmlns:cx1="http://schemas.microsoft.com/office/drawing/2015/9/8/chartex" xmlns:cx2="http://schemas.microsoft.com/office/drawing/2015/10/21/chartex" xmlns:cx3="http://schemas.microsoft.com/office/drawing/2016/5/9/chartex" xmlns:cx4="http://schemas.microsoft.com/office/drawing/2016/5/10/chartex" xmlns:cx5="http://schemas.microsoft.com/office/drawing/2016/5/11/chartex" xmlns:cx6="http://schemas.microsoft.com/office/drawing/2016/5/12/chartex" xmlns:cx7="http://schemas.microsoft.com/office/drawing/2016/5/13/chartex" xmlns:cx8="http://schemas.microsoft.com/office/drawing/2016/5/14/chartex" xmlns:mc="http://schemas.openxmlformats.org/markup-compatibility/2006" xmlns:aink="http://schemas.microsoft.com/office/drawing/2016/ink" xmlns:am3d="http://schemas.microsoft.com/office/drawing/2017/model3d" xmlns:o="urn:schemas-microsoft-com:office:office" xmlns:oel="http://schemas.microsoft.com/office/2019/extlst" xmlns:r="http://schemas.openxmlformats.org/officeDocument/2006/relationships" xmlns:m="http://schemas.openxmlformats.org/officeDocument/2006/math" xmlns:v="urn:schemas-microsoft-com:vml" xmlns:wp14="http://schemas.microsoft.com/office/word/2010/wordprocessingDrawing" xmlns:wp="http://schemas.openxmlformats.org/drawingml/2006/wordprocessingDrawing" xmlns:w10="urn:schemas-microsoft-com:office:word" xmlns:w="http://schemas.openxmlformats.org/wordprocessingml/2006/main" xmlns:w14="http://schemas.microsoft.com/office/word/2010/wordml" xmlns:w15="http://schemas.microsoft.com/office/word/2012/wordml" xmlns:w16cex="http://schemas.microsoft.com/office/word/2018/wordml/cex" xmlns:w16cid="http://schemas.microsoft.com/office/word/2016/wordml/cid" xmlns:w16="http://schemas.microsoft.com/office/word/2018/wordml" xmlns:w16sdtdh="http://schemas.microsoft.com/office/word/2020/wordml/sdtdatahash" xmlns:w16se="http://schemas.microsoft.com/office/word/2015/wordml/symex" xmlns:wpg="http://schemas.microsoft.com/office/word/2010/wordprocessingGroup" xmlns:wpi="http://schemas.microsoft.com/office/word/2010/wordprocessingInk" xmlns:wne="http://schemas.microsoft.com/office/word/2006/wordml" xmlns:wps="http://schemas.microsoft.com/office/word/2010/wordprocessingShape" mc:Ignorable="w14 w15 w16se w16cid w16 w16cex w16sdtdh wp14">
   <w:body>
     <w:p>
+      <w:r>
+        <w:tab/>
+        <w:t xml:space="preserve">In </w:t>
+      </w:r>
+      <w:r>
+        <w:t>the continuous-outcome source task</w:t>
+      </w:r>
+      <w:r>
+        <w:t>, items can be similar in terms of the presentation context, either in the temporal domain (serial position in the presentation list) or in the spatial domain (angular distance between presentation angles). The items can also be similar in terms of features of the items themselves, and because we used words as stimuli, we identified the orthography and semantics of words as the most obvious relationships between words.</w:t>
+      </w:r>
+      <w:r>
+        <w:t xml:space="preserve"> A natural intuition is that increased similarity of any kind should result in more confusions between target and non-targets. Contrary to this, i</w:t>
+      </w:r>
+      <w:r>
+        <w:t>n Zhou et al. (2022), we found that neither semantic nor orthographic similarity between target and non-target words affected the probability of the non-target word intruding in the source retrieval task</w:t>
+      </w:r>
+      <w:r>
+        <w:t>, although spatial and temporal similarity did</w:t>
+      </w:r>
+      <w:r>
+        <w:t>.</w:t>
+      </w:r>
+    </w:p>
+    <w:p>
+      <w:r>
+        <w:tab/>
+      </w:r>
+      <w:r>
+        <w:t xml:space="preserve">One explanation for this null result </w:t>
+      </w:r>
+      <w:r>
+        <w:t xml:space="preserve">lies </w:t>
+      </w:r>
+      <w:r>
+        <w:t>particular words used as stimuli</w:t>
+      </w:r>
+      <w:r>
+        <w:t xml:space="preserve"> in Zhou et al. (2022). </w:t>
+      </w:r>
+      <w:r>
+        <w:t xml:space="preserve">Word lists were constructed without regard to the semantics or orthography, so word pairs with high orthographic or semantic similarity were uncommon. As a result, any effect of item similarity may have been too small to exert a noticeable influence on intrusions, being dominated by the spatiotemporal similarity. If this is the case, then </w:t>
+      </w:r>
+      <w:r>
+        <w:t>we should expect to see stronger evidence for item similarity when word lists are specifically constructed to maximize the orthographic or semantic similarity across the list. If, on the other hand, orthography and semantics truly don’t matter, then manipulating the similarity of items on each list should have no effect on intrusion gradient, which will continue to be determined by spatiotemporal similarity.</w:t>
+      </w:r>
+    </w:p>
+    <w:p>
       <w:pPr>
         <w:pStyle w:val="Heading1"/>
       </w:pPr>
       <w:r>
+        <w:lastRenderedPageBreak/>
         <w:t>Method</w:t>
       </w:r>
     </w:p>
@@ -249,16 +297,7 @@
         <w:t xml:space="preserve">lists of words </w:t>
       </w:r>
       <w:r>
-        <w:t>with critical lures (such as the DRM paradigm) which maximize the similarity between one unstudied word (the critical lure) and the rest of the list, we required all pairwise relationships between words on the same list to be above a threshold level of semantic similarity. To achieve this,</w:t>
-      </w:r>
-      <w:r>
-        <w:t xml:space="preserve"> we used vector representations of each word</w:t>
-      </w:r>
-      <w:r>
-        <w:t>, with each vector representing 300 internal dimensions</w:t>
-      </w:r>
-      <w:r>
-        <w:t xml:space="preserve">, obtained from a </w:t>
+        <w:t xml:space="preserve">with critical lures (such as the DRM paradigm) which maximize the similarity between one unstudied word (the critical lure) and the rest of the list, we required all pairwise relationships between words on the same list to be above a threshold level of semantic similarity. To achieve this, we used vector representations of each word, with each vector representing 300 internal dimensions, obtained from a </w:t>
       </w:r>
       <w:r>
         <w:rPr>
@@ -320,10 +359,7 @@
         <w:t xml:space="preserve"> </w:t>
       </w:r>
       <w:r>
-        <w:t xml:space="preserve">The code used to filter and construct </w:t>
-      </w:r>
-      <w:r>
-        <w:t>the word lists are provided [REPO LINK]</w:t>
+        <w:t>The code used to filter and construct the word lists are provided [REPO LINK]</w:t>
       </w:r>
       <w:r>
         <w:t>, and the word lists themselves are provided as supplementary material</w:t>
@@ -381,10 +417,7 @@
         <w:t>5</w:t>
       </w:r>
       <w:r>
-        <w:t xml:space="preserve"> practice trials at the beginning of each session, the data from which was not included for analysis. </w:t>
-      </w:r>
-      <w:r>
-        <w:t xml:space="preserve">We first describe the list manipulation at the level of the block, and then describe the structure of each individual trial. </w:t>
+        <w:t xml:space="preserve"> practice trials at the beginning of each session, the data from which was not included for analysis. We first describe the list manipulation at the level of the block, and then describe the structure of each individual trial. </w:t>
       </w:r>
       <w:r>
         <w:t xml:space="preserve">The composition of the word list was manipulated across blocks according to three conditions: 1) an orthographic condition where all words were drawn from the same orthographically related list, 2) a semantic condition where </w:t>
@@ -793,21 +826,7 @@
           <w:sz w:val="20"/>
           <w:szCs w:val="20"/>
         </w:rPr>
-        <w:t xml:space="preserve"> et al. (2017).</w:t>
-      </w:r>
-      <w:r>
-        <w:rPr>
-          <w:sz w:val="20"/>
-          <w:szCs w:val="20"/>
-        </w:rPr>
-        <w:t xml:space="preserve"> </w:t>
-      </w:r>
-      <w:r>
-        <w:rPr>
-          <w:sz w:val="20"/>
-          <w:szCs w:val="20"/>
-        </w:rPr>
-        <w:t xml:space="preserve">Word2vec is an example of a semantic space model (see </w:t>
+        <w:t xml:space="preserve"> et al. (2017). Word2vec is an example of a semantic space model (see </w:t>
       </w:r>
       <w:bookmarkStart w:id="2" w:name="_Hlk107590484"/>
       <w:r>

</xml_diff>